<commit_message>
added font assets, + polished landing header
</commit_message>
<xml_diff>
--- a/personal-portfolio/CoverLetter.docx
+++ b/personal-portfolio/CoverLetter.docx
@@ -4,10 +4,12 @@
   <w:body>
     <w:p>
       <w:pPr>
-        <w:pStyle w:val="TextBody"/>
-        <w:rPr>
-          <w:rFonts w:ascii="Cantarell" w:hAnsi="Cantarell"/>
-          <w:b w:val="false"/>
+        <w:pStyle w:val="Normal"/>
+        <w:rPr>
+          <w:rFonts w:ascii="Cantarell" w:hAnsi="Cantarell"/>
+          <w:b w:val="false"/>
+          <w:b w:val="false"/>
+          <w:i w:val="false"/>
           <w:i w:val="false"/>
           <w:caps w:val="false"/>
           <w:smallCaps w:val="false"/>
@@ -22,19 +24,7 @@
       <w:bookmarkStart w:id="0" w:name="docs-internal-guid-a0b2ce9f-3d1a-d47f-e5b6-f719f03949ae"/>
       <w:bookmarkEnd w:id="0"/>
       <w:r>
-        <w:rPr>
-          <w:rFonts w:ascii="Cantarell" w:hAnsi="Cantarell"/>
-          <w:b w:val="false"/>
-          <w:i w:val="false"/>
-          <w:caps w:val="false"/>
-          <w:smallCaps w:val="false"/>
-          <w:strike w:val="false"/>
-          <w:dstrike w:val="false"/>
-          <w:color w:val="000000"/>
-          <w:sz w:val="30"/>
-          <w:u w:val="none"/>
-          <w:effect w:val="none"/>
-        </w:rPr>
+        <w:rPr/>
         <w:t>Date</w:t>
       </w:r>
     </w:p>
@@ -52,9 +42,12 @@
         <w:pStyle w:val="TextBody"/>
         <w:bidi w:val="0"/>
         <w:spacing w:lineRule="auto" w:line="288" w:before="0" w:after="0"/>
-        <w:rPr>
-          <w:rFonts w:ascii="Cantarell" w:hAnsi="Cantarell"/>
-          <w:b w:val="false"/>
+        <w:jc w:val="left"/>
+        <w:rPr>
+          <w:rFonts w:ascii="Cantarell" w:hAnsi="Cantarell"/>
+          <w:b w:val="false"/>
+          <w:b w:val="false"/>
+          <w:i w:val="false"/>
           <w:i w:val="false"/>
           <w:caps w:val="false"/>
           <w:smallCaps w:val="false"/>
@@ -88,9 +81,12 @@
         <w:pStyle w:val="TextBody"/>
         <w:bidi w:val="0"/>
         <w:spacing w:lineRule="auto" w:line="288" w:before="0" w:after="0"/>
-        <w:rPr>
-          <w:rFonts w:ascii="Cantarell" w:hAnsi="Cantarell"/>
-          <w:b w:val="false"/>
+        <w:jc w:val="left"/>
+        <w:rPr>
+          <w:rFonts w:ascii="Cantarell" w:hAnsi="Cantarell"/>
+          <w:b w:val="false"/>
+          <w:b w:val="false"/>
+          <w:i w:val="false"/>
           <w:i w:val="false"/>
           <w:caps w:val="false"/>
           <w:smallCaps w:val="false"/>
@@ -133,9 +129,12 @@
         <w:pStyle w:val="TextBody"/>
         <w:bidi w:val="0"/>
         <w:spacing w:lineRule="auto" w:line="288" w:before="0" w:after="0"/>
-        <w:rPr>
-          <w:rFonts w:ascii="Cantarell" w:hAnsi="Cantarell"/>
-          <w:b w:val="false"/>
+        <w:jc w:val="left"/>
+        <w:rPr>
+          <w:rFonts w:ascii="Cantarell" w:hAnsi="Cantarell"/>
+          <w:b w:val="false"/>
+          <w:b w:val="false"/>
+          <w:i w:val="false"/>
           <w:i w:val="false"/>
           <w:caps w:val="false"/>
           <w:smallCaps w:val="false"/>
@@ -178,9 +177,12 @@
         <w:pStyle w:val="TextBody"/>
         <w:bidi w:val="0"/>
         <w:spacing w:lineRule="auto" w:line="288" w:before="0" w:after="0"/>
-        <w:rPr>
-          <w:rFonts w:ascii="Cantarell" w:hAnsi="Cantarell"/>
-          <w:b w:val="false"/>
+        <w:jc w:val="left"/>
+        <w:rPr>
+          <w:rFonts w:ascii="Cantarell" w:hAnsi="Cantarell"/>
+          <w:b w:val="false"/>
+          <w:b w:val="false"/>
+          <w:i w:val="false"/>
           <w:i w:val="false"/>
           <w:caps w:val="false"/>
           <w:smallCaps w:val="false"/>
@@ -223,9 +225,12 @@
         <w:pStyle w:val="TextBody"/>
         <w:bidi w:val="0"/>
         <w:spacing w:lineRule="auto" w:line="288" w:before="0" w:after="0"/>
-        <w:rPr>
-          <w:rFonts w:ascii="Cantarell" w:hAnsi="Cantarell"/>
-          <w:b w:val="false"/>
+        <w:jc w:val="left"/>
+        <w:rPr>
+          <w:rFonts w:ascii="Cantarell" w:hAnsi="Cantarell"/>
+          <w:b w:val="false"/>
+          <w:b w:val="false"/>
+          <w:i w:val="false"/>
           <w:i w:val="false"/>
           <w:caps w:val="false"/>
           <w:smallCaps w:val="false"/>
@@ -268,6 +273,7 @@
         <w:pStyle w:val="TextBody"/>
         <w:bidi w:val="0"/>
         <w:spacing w:lineRule="auto" w:line="288" w:before="0" w:after="0"/>
+        <w:jc w:val="left"/>
         <w:rPr/>
       </w:pPr>
       <w:r>
@@ -336,9 +342,12 @@
         <w:pStyle w:val="TextBody"/>
         <w:bidi w:val="0"/>
         <w:spacing w:lineRule="auto" w:line="288" w:before="0" w:after="0"/>
-        <w:rPr>
-          <w:rFonts w:ascii="Cantarell" w:hAnsi="Cantarell"/>
-          <w:b w:val="false"/>
+        <w:jc w:val="left"/>
+        <w:rPr>
+          <w:rFonts w:ascii="Cantarell" w:hAnsi="Cantarell"/>
+          <w:b w:val="false"/>
+          <w:b w:val="false"/>
+          <w:i w:val="false"/>
           <w:i w:val="false"/>
           <w:caps w:val="false"/>
           <w:smallCaps w:val="false"/>
@@ -381,9 +390,12 @@
         <w:pStyle w:val="TextBody"/>
         <w:bidi w:val="0"/>
         <w:spacing w:lineRule="auto" w:line="288" w:before="0" w:after="0"/>
-        <w:rPr>
-          <w:rFonts w:ascii="Cantarell" w:hAnsi="Cantarell"/>
-          <w:b w:val="false"/>
+        <w:jc w:val="left"/>
+        <w:rPr>
+          <w:rFonts w:ascii="Cantarell" w:hAnsi="Cantarell"/>
+          <w:b w:val="false"/>
+          <w:b w:val="false"/>
+          <w:i w:val="false"/>
           <w:i w:val="false"/>
           <w:caps w:val="false"/>
           <w:smallCaps w:val="false"/>
@@ -426,9 +438,12 @@
         <w:pStyle w:val="TextBody"/>
         <w:bidi w:val="0"/>
         <w:spacing w:lineRule="auto" w:line="288" w:before="0" w:after="0"/>
-        <w:rPr>
-          <w:rFonts w:ascii="Cantarell" w:hAnsi="Cantarell"/>
-          <w:b w:val="false"/>
+        <w:jc w:val="left"/>
+        <w:rPr>
+          <w:rFonts w:ascii="Cantarell" w:hAnsi="Cantarell"/>
+          <w:b w:val="false"/>
+          <w:b w:val="false"/>
+          <w:i w:val="false"/>
           <w:i w:val="false"/>
           <w:caps w:val="false"/>
           <w:smallCaps w:val="false"/>
@@ -471,9 +486,12 @@
         <w:pStyle w:val="TextBody"/>
         <w:bidi w:val="0"/>
         <w:spacing w:lineRule="auto" w:line="288" w:before="0" w:after="0"/>
-        <w:rPr>
-          <w:rFonts w:ascii="Cantarell" w:hAnsi="Cantarell"/>
-          <w:b w:val="false"/>
+        <w:jc w:val="left"/>
+        <w:rPr>
+          <w:rFonts w:ascii="Cantarell" w:hAnsi="Cantarell"/>
+          <w:b w:val="false"/>
+          <w:b w:val="false"/>
+          <w:i w:val="false"/>
           <w:i w:val="false"/>
           <w:caps w:val="false"/>
           <w:smallCaps w:val="false"/>
@@ -507,9 +525,12 @@
         <w:pStyle w:val="TextBody"/>
         <w:bidi w:val="0"/>
         <w:spacing w:lineRule="auto" w:line="288" w:before="0" w:after="0"/>
-        <w:rPr>
-          <w:rFonts w:ascii="Cantarell" w:hAnsi="Cantarell"/>
-          <w:b w:val="false"/>
+        <w:jc w:val="left"/>
+        <w:rPr>
+          <w:rFonts w:ascii="Cantarell" w:hAnsi="Cantarell"/>
+          <w:b w:val="false"/>
+          <w:b w:val="false"/>
+          <w:i w:val="false"/>
           <w:i w:val="false"/>
           <w:caps w:val="false"/>
           <w:smallCaps w:val="false"/>
@@ -542,9 +563,7 @@
       <w:pPr>
         <w:pStyle w:val="TextBody"/>
         <w:spacing w:lineRule="auto" w:line="288" w:before="0" w:after="140"/>
-        <w:rPr>
-          <w:rFonts w:ascii="Cantarell" w:hAnsi="Cantarell"/>
-        </w:rPr>
+        <w:rPr/>
       </w:pPr>
       <w:r>
         <w:rPr/>
@@ -570,6 +589,7 @@
     <w:rPrDefault>
       <w:rPr>
         <w:rFonts w:ascii="Liberation Serif" w:hAnsi="Liberation Serif" w:eastAsia="Lucida Sans Unicode" w:cs="FreeSans"/>
+        <w:sz w:val="20"/>
         <w:szCs w:val="24"/>
         <w:lang w:val="en-US" w:eastAsia="zh-CN" w:bidi="hi-IN"/>
       </w:rPr>

</xml_diff>